<commit_message>
Final Project version MS3.0
</commit_message>
<xml_diff>
--- a/Project Overview.docx
+++ b/Project Overview.docx
@@ -724,6 +724,7 @@
           <w:sz w:val="24"/>
           <w:szCs w:val="24"/>
         </w:rPr>
+        <w:lastRenderedPageBreak/>
         <w:t>Milestone #3</w:t>
       </w:r>
       <w:r>
@@ -2043,6 +2044,7 @@
           <w:sz w:val="24"/>
           <w:szCs w:val="24"/>
         </w:rPr>
+        <w:lastRenderedPageBreak/>
         <w:t xml:space="preserve">The member functions of the </w:t>
       </w:r>
       <w:r>
@@ -3344,6 +3346,7 @@
           <w:sz w:val="24"/>
           <w:szCs w:val="24"/>
         </w:rPr>
+        <w:lastRenderedPageBreak/>
         <w:t xml:space="preserve">upon instantiation, an </w:t>
       </w:r>
       <w:r>
@@ -4683,6 +4686,7 @@
           <w:sz w:val="24"/>
           <w:szCs w:val="24"/>
         </w:rPr>
+        <w:lastRenderedPageBreak/>
         <w:t xml:space="preserve">Look in the file </w:t>
       </w:r>
       <w:r>
@@ -5462,6 +5466,7 @@
           <w:bdr w:val="single" w:sz="6" w:space="0" w:color="E7EAED" w:frame="1"/>
           <w:shd w:val="clear" w:color="auto" w:fill="F3F4F4"/>
         </w:rPr>
+        <w:lastRenderedPageBreak/>
         <w:t xml:space="preserve">static </w:t>
       </w:r>
       <w:proofErr w:type="spellStart"/>
@@ -6943,6 +6948,7 @@
           <w:bdr w:val="single" w:sz="6" w:space="0" w:color="E7EAED" w:frame="1"/>
           <w:shd w:val="clear" w:color="auto" w:fill="F3F4F4"/>
         </w:rPr>
+        <w:lastRenderedPageBreak/>
         <w:t>SERIAL</w:t>
       </w:r>
       <w:r>
@@ -7942,6 +7948,7 @@
         <w:pStyle w:val="Heading1"/>
       </w:pPr>
       <w:r>
+        <w:lastRenderedPageBreak/>
         <w:t>Milestone 3</w:t>
       </w:r>
     </w:p>
@@ -8955,6 +8962,7 @@
           <w:bdr w:val="single" w:sz="6" w:space="0" w:color="E7EAED" w:frame="1"/>
           <w:shd w:val="clear" w:color="auto" w:fill="F3F4F4"/>
         </w:rPr>
+        <w:lastRenderedPageBreak/>
         <w:t xml:space="preserve">void </w:t>
       </w:r>
       <w:proofErr w:type="spellStart"/>
@@ -10374,6 +10382,7 @@
           <w:sz w:val="24"/>
           <w:szCs w:val="24"/>
         </w:rPr>
+        <w:lastRenderedPageBreak/>
         <w:t xml:space="preserve">Move all the </w:t>
       </w:r>
       <w:proofErr w:type="spellStart"/>
@@ -11456,6 +11465,7 @@
           <w:bdr w:val="single" w:sz="6" w:space="0" w:color="E7EAED" w:frame="1"/>
           <w:shd w:val="clear" w:color="auto" w:fill="F3F4F4"/>
         </w:rPr>
+        <w:lastRenderedPageBreak/>
         <w:t>Station.h</w:t>
       </w:r>
       <w:proofErr w:type="spellEnd"/>
@@ -11779,6 +11789,9 @@
         <w:t>A successful submission does not guarantee full credit!</w:t>
       </w:r>
     </w:p>
+    <w:p/>
+    <w:p/>
+    <w:p/>
     <w:p/>
     <w:sectPr>
       <w:pgSz w:w="12240" w:h="15840"/>

</xml_diff>